<commit_message>
doc com supervised learn v2
</commit_message>
<xml_diff>
--- a/M2/ML2022_Meta2.docx
+++ b/M2/ML2022_Meta2.docx
@@ -466,7 +466,7 @@
           <w:iCs/>
           <w:lang w:val="pt-PT"/>
         </w:rPr>
-        <w:t>Vector Machine</w:t>
+        <w:t>Voting Classifier</w:t>
       </w:r>
       <w:r>
         <w:rPr>
@@ -552,6 +552,7 @@
       </w:pPr>
       <w:r>
         <w:rPr>
+          <w:noProof/>
           <w:lang w:val="pt-PT"/>
         </w:rPr>
         <w:drawing>
@@ -704,6 +705,7 @@
       </w:pPr>
       <w:r>
         <w:rPr>
+          <w:noProof/>
           <w:lang w:val="pt-PT"/>
         </w:rPr>
         <w:drawing>
@@ -869,6 +871,7 @@
       </w:pPr>
       <w:r>
         <w:rPr>
+          <w:noProof/>
           <w:lang w:val="pt-PT"/>
         </w:rPr>
         <w:lastRenderedPageBreak/>
@@ -965,6 +968,7 @@
       </w:pPr>
       <w:r>
         <w:rPr>
+          <w:noProof/>
           <w:lang w:val="pt-PT"/>
         </w:rPr>
         <w:drawing>
@@ -3356,74 +3360,15 @@
 </file>
 
 <file path=customXml/item1.xml><?xml version="1.0" encoding="utf-8"?>
-<p:properties xmlns:p="http://schemas.microsoft.com/office/2006/metadata/properties" xmlns:xsi="http://www.w3.org/2001/XMLSchema-instance" xmlns:pc="http://schemas.microsoft.com/office/infopath/2007/PartnerControls">
-  <documentManagement/>
-</p:properties>
+<?mso-contentType ?>
+<FormTemplates xmlns="http://schemas.microsoft.com/sharepoint/v3/contenttype/forms">
+  <Display>DocumentLibraryForm</Display>
+  <Edit>DocumentLibraryForm</Edit>
+  <New>DocumentLibraryForm</New>
+</FormTemplates>
 </file>
 
 <file path=customXml/item2.xml><?xml version="1.0" encoding="utf-8"?>
-<b:Sources xmlns:b="http://schemas.openxmlformats.org/officeDocument/2006/bibliography" xmlns="http://schemas.openxmlformats.org/officeDocument/2006/bibliography" SelectedStyle="/IEEE2006OfficeOnline.xsl" StyleName="IEEE" Version="2006">
-  <b:Source>
-    <b:Tag>Rib18</b:Tag>
-    <b:SourceType>DocumentFromInternetSite</b:SourceType>
-    <b:Guid>{23E2BE61-D03B-6E48-B6D8-371A5113FFD0}</b:Guid>
-    <b:Author>
-      <b:Author>
-        <b:NameList>
-          <b:Person>
-            <b:Last>Ribeiro</b:Last>
-            <b:First>Afonso</b:First>
-          </b:Person>
-          <b:Person>
-            <b:Last>Domingues</b:Last>
-            <b:First>Luísa</b:First>
-          </b:Person>
-        </b:NameList>
-      </b:Author>
-    </b:Author>
-    <b:Title>Acceptance of an agile methodology in the public sector</b:Title>
-    <b:Year>2018</b:Year>
-    <b:URL>https://pdf.sciencedirectassets.com/280203/1-s2.0-S1877050918X00155/1-s2.0-S1877050918317290/main.pdf?X-Amz-Security-Token=IQoJb3JpZ2luX2VjEMn%2F%2F%2F%2F%2F%2F%2F%2F%2F%2FwEaCXVzLWVhc3QtMSJIMEYCIQDYs2t2VXnzynRePpdztmTBWMqapNDrWZZLwuGgst5zmgIhAOSIcTYRungC</b:URL>
-    <b:YearAccessed>2021</b:YearAccessed>
-    <b:MonthAccessed>10</b:MonthAccessed>
-    <b:DayAccessed>13</b:DayAccessed>
-    <b:RefOrder>2</b:RefOrder>
-  </b:Source>
-  <b:Source>
-    <b:Tag>Nuo16</b:Tag>
-    <b:SourceType>DocumentFromInternetSite</b:SourceType>
-    <b:Guid>{5610E26D-1C32-5B43-B2B6-44A5CA90A76A}</b:Guid>
-    <b:Author>
-      <b:Author>
-        <b:NameList>
-          <b:Person>
-            <b:Last>Nuottila</b:Last>
-            <b:First>Jouko</b:First>
-          </b:Person>
-          <b:Person>
-            <b:Last>Aaltonen</b:Last>
-            <b:First>Kirsi</b:First>
-          </b:Person>
-          <b:Person>
-            <b:Last>Kujala</b:Last>
-            <b:First>Jaakko</b:First>
-          </b:Person>
-        </b:NameList>
-      </b:Author>
-    </b:Author>
-    <b:Title>Challenges of adopting agile methods in a public organization</b:Title>
-    <b:JournalName>Internacional Jornal of Information Systems and Project Management</b:JournalName>
-    <b:Year>2016</b:Year>
-    <b:URL>https://www.sciencesphere.org/ijispm/archive/ijispm-040304.pdf</b:URL>
-    <b:YearAccessed>2021</b:YearAccessed>
-    <b:MonthAccessed>10</b:MonthAccessed>
-    <b:DayAccessed>13</b:DayAccessed>
-    <b:RefOrder>1</b:RefOrder>
-  </b:Source>
-</b:Sources>
-</file>
-
-<file path=customXml/item3.xml><?xml version="1.0" encoding="utf-8"?>
 <ct:contentTypeSchema xmlns:ct="http://schemas.microsoft.com/office/2006/metadata/contentType" xmlns:ma="http://schemas.microsoft.com/office/2006/metadata/properties/metaAttributes" ct:_="" ma:_="" ma:contentTypeName="Document" ma:contentTypeID="0x010100E258F93414CC7E4EBDA7FB2219A5EE78" ma:contentTypeVersion="6" ma:contentTypeDescription="Create a new document." ma:contentTypeScope="" ma:versionID="35bc1b8fa9051dc3361cbdbbe3d3206a">
   <xsd:schema xmlns:xsd="http://www.w3.org/2001/XMLSchema" xmlns:xs="http://www.w3.org/2001/XMLSchema" xmlns:p="http://schemas.microsoft.com/office/2006/metadata/properties" xmlns:ns2="51585986-f6e8-44b8-9541-a5112863f77b" xmlns:ns3="6e84f43e-74cd-4fd6-b920-570566225d24" targetNamespace="http://schemas.microsoft.com/office/2006/metadata/properties" ma:root="true" ma:fieldsID="6f206bb9c4293cdff3fc8907dc12442d" ns2:_="" ns3:_="">
     <xsd:import namespace="51585986-f6e8-44b8-9541-a5112863f77b"/>
@@ -3602,33 +3547,83 @@
 </ct:contentTypeSchema>
 </file>
 
+<file path=customXml/item3.xml><?xml version="1.0" encoding="utf-8"?>
+<b:Sources xmlns:b="http://schemas.openxmlformats.org/officeDocument/2006/bibliography" xmlns="http://schemas.openxmlformats.org/officeDocument/2006/bibliography" SelectedStyle="/IEEE2006OfficeOnline.xsl" StyleName="IEEE" Version="2006">
+  <b:Source>
+    <b:Tag>Rib18</b:Tag>
+    <b:SourceType>DocumentFromInternetSite</b:SourceType>
+    <b:Guid>{23E2BE61-D03B-6E48-B6D8-371A5113FFD0}</b:Guid>
+    <b:Author>
+      <b:Author>
+        <b:NameList>
+          <b:Person>
+            <b:Last>Ribeiro</b:Last>
+            <b:First>Afonso</b:First>
+          </b:Person>
+          <b:Person>
+            <b:Last>Domingues</b:Last>
+            <b:First>Luísa</b:First>
+          </b:Person>
+        </b:NameList>
+      </b:Author>
+    </b:Author>
+    <b:Title>Acceptance of an agile methodology in the public sector</b:Title>
+    <b:Year>2018</b:Year>
+    <b:URL>https://pdf.sciencedirectassets.com/280203/1-s2.0-S1877050918X00155/1-s2.0-S1877050918317290/main.pdf?X-Amz-Security-Token=IQoJb3JpZ2luX2VjEMn%2F%2F%2F%2F%2F%2F%2F%2F%2F%2FwEaCXVzLWVhc3QtMSJIMEYCIQDYs2t2VXnzynRePpdztmTBWMqapNDrWZZLwuGgst5zmgIhAOSIcTYRungC</b:URL>
+    <b:YearAccessed>2021</b:YearAccessed>
+    <b:MonthAccessed>10</b:MonthAccessed>
+    <b:DayAccessed>13</b:DayAccessed>
+    <b:RefOrder>2</b:RefOrder>
+  </b:Source>
+  <b:Source>
+    <b:Tag>Nuo16</b:Tag>
+    <b:SourceType>DocumentFromInternetSite</b:SourceType>
+    <b:Guid>{5610E26D-1C32-5B43-B2B6-44A5CA90A76A}</b:Guid>
+    <b:Author>
+      <b:Author>
+        <b:NameList>
+          <b:Person>
+            <b:Last>Nuottila</b:Last>
+            <b:First>Jouko</b:First>
+          </b:Person>
+          <b:Person>
+            <b:Last>Aaltonen</b:Last>
+            <b:First>Kirsi</b:First>
+          </b:Person>
+          <b:Person>
+            <b:Last>Kujala</b:Last>
+            <b:First>Jaakko</b:First>
+          </b:Person>
+        </b:NameList>
+      </b:Author>
+    </b:Author>
+    <b:Title>Challenges of adopting agile methods in a public organization</b:Title>
+    <b:JournalName>Internacional Jornal of Information Systems and Project Management</b:JournalName>
+    <b:Year>2016</b:Year>
+    <b:URL>https://www.sciencesphere.org/ijispm/archive/ijispm-040304.pdf</b:URL>
+    <b:YearAccessed>2021</b:YearAccessed>
+    <b:MonthAccessed>10</b:MonthAccessed>
+    <b:DayAccessed>13</b:DayAccessed>
+    <b:RefOrder>1</b:RefOrder>
+  </b:Source>
+</b:Sources>
+</file>
+
 <file path=customXml/item4.xml><?xml version="1.0" encoding="utf-8"?>
-<?mso-contentType ?>
-<FormTemplates xmlns="http://schemas.microsoft.com/sharepoint/v3/contenttype/forms">
-  <Display>DocumentLibraryForm</Display>
-  <Edit>DocumentLibraryForm</Edit>
-  <New>DocumentLibraryForm</New>
-</FormTemplates>
+<p:properties xmlns:p="http://schemas.microsoft.com/office/2006/metadata/properties" xmlns:xsi="http://www.w3.org/2001/XMLSchema-instance" xmlns:pc="http://schemas.microsoft.com/office/infopath/2007/PartnerControls">
+  <documentManagement/>
+</p:properties>
 </file>
 
 <file path=customXml/itemProps1.xml><?xml version="1.0" encoding="utf-8"?>
-<ds:datastoreItem xmlns:ds="http://schemas.openxmlformats.org/officeDocument/2006/customXml" ds:itemID="{96C39BA8-0C1B-432F-902C-73DE24BD0B9F}">
+<ds:datastoreItem xmlns:ds="http://schemas.openxmlformats.org/officeDocument/2006/customXml" ds:itemID="{1CBD9DB5-EFEF-4B98-A1AE-A831AF2CCA36}">
   <ds:schemaRefs>
-    <ds:schemaRef ds:uri="http://schemas.microsoft.com/office/2006/metadata/properties"/>
-    <ds:schemaRef ds:uri="http://schemas.microsoft.com/office/infopath/2007/PartnerControls"/>
+    <ds:schemaRef ds:uri="http://schemas.microsoft.com/sharepoint/v3/contenttype/forms"/>
   </ds:schemaRefs>
 </ds:datastoreItem>
 </file>
 
 <file path=customXml/itemProps2.xml><?xml version="1.0" encoding="utf-8"?>
-<ds:datastoreItem xmlns:ds="http://schemas.openxmlformats.org/officeDocument/2006/customXml" ds:itemID="{8FD5FDF5-A4D5-3F48-B37B-599F416DE63E}">
-  <ds:schemaRefs>
-    <ds:schemaRef ds:uri="http://schemas.openxmlformats.org/officeDocument/2006/bibliography"/>
-  </ds:schemaRefs>
-</ds:datastoreItem>
-</file>
-
-<file path=customXml/itemProps3.xml><?xml version="1.0" encoding="utf-8"?>
 <ds:datastoreItem xmlns:ds="http://schemas.openxmlformats.org/officeDocument/2006/customXml" ds:itemID="{E84E31C1-6D26-46D9-92C4-9FCA56CF4DC2}">
   <ds:schemaRefs>
     <ds:schemaRef ds:uri="http://schemas.microsoft.com/office/2006/metadata/contentType"/>
@@ -3647,10 +3642,19 @@
 </ds:datastoreItem>
 </file>
 
+<file path=customXml/itemProps3.xml><?xml version="1.0" encoding="utf-8"?>
+<ds:datastoreItem xmlns:ds="http://schemas.openxmlformats.org/officeDocument/2006/customXml" ds:itemID="{8FD5FDF5-A4D5-3F48-B37B-599F416DE63E}">
+  <ds:schemaRefs>
+    <ds:schemaRef ds:uri="http://schemas.openxmlformats.org/officeDocument/2006/bibliography"/>
+  </ds:schemaRefs>
+</ds:datastoreItem>
+</file>
+
 <file path=customXml/itemProps4.xml><?xml version="1.0" encoding="utf-8"?>
-<ds:datastoreItem xmlns:ds="http://schemas.openxmlformats.org/officeDocument/2006/customXml" ds:itemID="{1CBD9DB5-EFEF-4B98-A1AE-A831AF2CCA36}">
+<ds:datastoreItem xmlns:ds="http://schemas.openxmlformats.org/officeDocument/2006/customXml" ds:itemID="{96C39BA8-0C1B-432F-902C-73DE24BD0B9F}">
   <ds:schemaRefs>
-    <ds:schemaRef ds:uri="http://schemas.microsoft.com/sharepoint/v3/contenttype/forms"/>
+    <ds:schemaRef ds:uri="http://schemas.microsoft.com/office/2006/metadata/properties"/>
+    <ds:schemaRef ds:uri="http://schemas.microsoft.com/office/infopath/2007/PartnerControls"/>
   </ds:schemaRefs>
 </ds:datastoreItem>
 </file>
</xml_diff>